<commit_message>
Commited flow chart, and projcet plan document
</commit_message>
<xml_diff>
--- a/ProjectPlanning24-25.docx
+++ b/ProjectPlanning24-25.docx
@@ -15,9 +15,10 @@
         <w:pStyle w:val="Heading1"/>
       </w:pPr>
       <w:r>
-        <w:t>Title</w:t>
-      </w:r>
-    </w:p>
+        <w:t>Writing Robot Software Project Plan</w:t>
+      </w:r>
+    </w:p>
+    <w:p/>
     <w:p>
       <w:pPr>
         <w:pStyle w:val="Heading1"/>
@@ -33,8 +34,185 @@
         </w:rPr>
       </w:pPr>
       <w:r>
-        <w:t>(Maximum 1 page)</w:t>
-      </w:r>
+        <w:rPr>
+          <w:szCs w:val="22"/>
+        </w:rPr>
+        <w:t xml:space="preserve">The ultimate goal of the project is to develop a piece of software to enable a writing robot to “draw out” text from a file. </w:t>
+      </w:r>
+      <w:r>
+        <w:rPr>
+          <w:szCs w:val="22"/>
+        </w:rPr>
+        <w:t>The software will read in font data from a file named ‘SingleStrokeFont.txt’, read in the text to be drawn from another file named ‘TextData.txt, and define the hight of the output text via user input. The software will generate and send G-Code commands to the Arduino via a virtual RS232 Comms serial port. This provides instructions to the robotic arm how to raise, lower, and move the arm to specified X,Y locations in order to construct the text.</w:t>
+      </w:r>
+    </w:p>
+    <w:p>
+      <w:pPr>
+        <w:rPr>
+          <w:szCs w:val="22"/>
+        </w:rPr>
+      </w:pPr>
+      <w:r>
+        <w:rPr>
+          <w:szCs w:val="22"/>
+        </w:rPr>
+        <w:t xml:space="preserve">The software must be capable of </w:t>
+      </w:r>
+      <w:r>
+        <w:rPr>
+          <w:szCs w:val="22"/>
+        </w:rPr>
+        <w:t>processing</w:t>
+      </w:r>
+      <w:r>
+        <w:rPr>
+          <w:szCs w:val="22"/>
+        </w:rPr>
+        <w:t xml:space="preserve"> text of any length,</w:t>
+      </w:r>
+      <w:r>
+        <w:rPr>
+          <w:szCs w:val="22"/>
+        </w:rPr>
+        <w:t xml:space="preserve"> therefor utilisation of dynamic allocation of memory will be critical. It must write b</w:t>
+      </w:r>
+      <w:r>
+        <w:rPr>
+          <w:szCs w:val="22"/>
+        </w:rPr>
+        <w:t>etween a maximum writing width of a 100mm, without any breaks in the words “drawn”.</w:t>
+      </w:r>
+      <w:r>
+        <w:rPr>
+          <w:szCs w:val="22"/>
+        </w:rPr>
+        <w:t xml:space="preserve"> </w:t>
+      </w:r>
+      <w:r>
+        <w:rPr>
+          <w:szCs w:val="22"/>
+        </w:rPr>
+        <w:t>The height of the text must be defined by user input but remain between 4-10mm.</w:t>
+      </w:r>
+      <w:r>
+        <w:rPr>
+          <w:szCs w:val="22"/>
+        </w:rPr>
+        <w:t xml:space="preserve"> The software must </w:t>
+      </w:r>
+      <w:r>
+        <w:rPr>
+          <w:szCs w:val="22"/>
+        </w:rPr>
+        <w:t>scale the output text by a factor equal to the desired</w:t>
+      </w:r>
+      <w:r>
+        <w:rPr>
+          <w:szCs w:val="22"/>
+        </w:rPr>
+        <w:t xml:space="preserve"> height/18 due to the 18 units in the font file. </w:t>
+      </w:r>
+    </w:p>
+    <w:p>
+      <w:pPr>
+        <w:rPr>
+          <w:szCs w:val="22"/>
+        </w:rPr>
+      </w:pPr>
+      <w:r>
+        <w:rPr>
+          <w:szCs w:val="22"/>
+        </w:rPr>
+        <w:t xml:space="preserve">The software should be developed with git for version control, there should be an initial commit consisting of the skeleton code. Further files generated throughout the development process, both code and documentation, </w:t>
+      </w:r>
+      <w:r>
+        <w:rPr>
+          <w:szCs w:val="22"/>
+        </w:rPr>
+        <w:t xml:space="preserve">must be </w:t>
+      </w:r>
+      <w:r>
+        <w:rPr>
+          <w:szCs w:val="22"/>
+        </w:rPr>
+        <w:t>committed to the repository.</w:t>
+      </w:r>
+    </w:p>
+    <w:p>
+      <w:pPr>
+        <w:rPr>
+          <w:szCs w:val="22"/>
+        </w:rPr>
+      </w:pPr>
+      <w:r>
+        <w:rPr>
+          <w:szCs w:val="22"/>
+        </w:rPr>
+        <w:t xml:space="preserve">The software will read in font data from a file named ‘SingleStrokeFront.txt’. Receive a user input </w:t>
+      </w:r>
+      <w:r>
+        <w:rPr>
+          <w:szCs w:val="22"/>
+        </w:rPr>
+        <w:t xml:space="preserve">for the text height and validate the input, ensuring it is </w:t>
+      </w:r>
+      <w:r>
+        <w:rPr>
+          <w:szCs w:val="22"/>
+        </w:rPr>
+        <w:t>within the specified range</w:t>
+      </w:r>
+      <w:r>
+        <w:rPr>
+          <w:szCs w:val="22"/>
+        </w:rPr>
+        <w:t xml:space="preserve">. </w:t>
+      </w:r>
+      <w:r>
+        <w:rPr>
+          <w:szCs w:val="22"/>
+        </w:rPr>
+        <w:t xml:space="preserve">The text to be drawn will be read from the text file. </w:t>
+      </w:r>
+      <w:r>
+        <w:rPr>
+          <w:szCs w:val="22"/>
+        </w:rPr>
+        <w:t>Each word in the text file must be read, processed and output to the writing robot prior to the reading of the next.</w:t>
+      </w:r>
+    </w:p>
+    <w:p>
+      <w:pPr>
+        <w:rPr>
+          <w:szCs w:val="22"/>
+        </w:rPr>
+      </w:pPr>
+      <w:r>
+        <w:rPr>
+          <w:szCs w:val="22"/>
+        </w:rPr>
+        <w:t xml:space="preserve">The program will run on a standard computer and will interface with an </w:t>
+      </w:r>
+      <w:r>
+        <w:rPr>
+          <w:szCs w:val="22"/>
+        </w:rPr>
+        <w:t>Arduino to communicate with an X,Y plotter drawing robot.</w:t>
+      </w:r>
+    </w:p>
+    <w:p>
+      <w:pPr>
+        <w:rPr>
+          <w:szCs w:val="22"/>
+        </w:rPr>
+      </w:pPr>
+    </w:p>
+    <w:p>
+      <w:pPr>
+        <w:rPr>
+          <w:szCs w:val="22"/>
+        </w:rPr>
+      </w:pPr>
     </w:p>
     <w:p>
       <w:pPr>
@@ -102,19 +280,36 @@
           <w:tcPr>
             <w:tcW w:w="2122" w:type="dxa"/>
           </w:tcPr>
-          <w:p/>
+          <w:p>
+            <w:r>
+              <w:t>TextFile.txt</w:t>
+            </w:r>
+          </w:p>
         </w:tc>
         <w:tc>
           <w:tcPr>
             <w:tcW w:w="1842" w:type="dxa"/>
           </w:tcPr>
-          <w:p/>
+          <w:p>
+            <w:r>
+              <w:t>str</w:t>
+            </w:r>
+          </w:p>
         </w:tc>
         <w:tc>
           <w:tcPr>
             <w:tcW w:w="5052" w:type="dxa"/>
           </w:tcPr>
-          <w:p/>
+          <w:p>
+            <w:r>
+              <w:t xml:space="preserve">Text File contains a string of </w:t>
+            </w:r>
+            <w:proofErr w:type="spellStart"/>
+            <w:r>
+              <w:t>charcaters</w:t>
+            </w:r>
+            <w:proofErr w:type="spellEnd"/>
+          </w:p>
         </w:tc>
       </w:tr>
       <w:tr>
@@ -125,29 +320,286 @@
           <w:tcPr>
             <w:tcW w:w="2122" w:type="dxa"/>
           </w:tcPr>
-          <w:p/>
+          <w:p>
+            <w:r>
+              <w:t xml:space="preserve">ASCII Value </w:t>
+            </w:r>
+          </w:p>
         </w:tc>
         <w:tc>
           <w:tcPr>
             <w:tcW w:w="1842" w:type="dxa"/>
           </w:tcPr>
-          <w:p/>
+          <w:p>
+            <w:r>
+              <w:t>int</w:t>
+            </w:r>
+          </w:p>
         </w:tc>
         <w:tc>
           <w:tcPr>
             <w:tcW w:w="5052" w:type="dxa"/>
           </w:tcPr>
-          <w:p/>
+          <w:p>
+            <w:r>
+              <w:t>ASCII Values are integers and range from 0 to 127, int suffices</w:t>
+            </w:r>
+          </w:p>
+        </w:tc>
+      </w:tr>
+      <w:tr>
+        <w:trPr>
+          <w:trHeight w:val="547"/>
+        </w:trPr>
+        <w:tc>
+          <w:tcPr>
+            <w:tcW w:w="2122" w:type="dxa"/>
+          </w:tcPr>
+          <w:p>
+            <w:r>
+              <w:t>Stroke Data X,Y</w:t>
+            </w:r>
+          </w:p>
+        </w:tc>
+        <w:tc>
+          <w:tcPr>
+            <w:tcW w:w="1842" w:type="dxa"/>
+          </w:tcPr>
+          <w:p>
+            <w:r>
+              <w:t>float</w:t>
+            </w:r>
+          </w:p>
+        </w:tc>
+        <w:tc>
+          <w:tcPr>
+            <w:tcW w:w="5052" w:type="dxa"/>
+          </w:tcPr>
+          <w:p>
+            <w:r>
+              <w:t>Ensures fractional values are accurately represented, important because X,Y undergo scaling from scale factor</w:t>
+            </w:r>
+          </w:p>
+        </w:tc>
+      </w:tr>
+      <w:tr>
+        <w:trPr>
+          <w:trHeight w:val="547"/>
+        </w:trPr>
+        <w:tc>
+          <w:tcPr>
+            <w:tcW w:w="2122" w:type="dxa"/>
+          </w:tcPr>
+          <w:p>
+            <w:r>
+              <w:t>Stroke Data, P</w:t>
+            </w:r>
+          </w:p>
+        </w:tc>
+        <w:tc>
+          <w:tcPr>
+            <w:tcW w:w="1842" w:type="dxa"/>
+          </w:tcPr>
+          <w:p>
+            <w:r>
+              <w:t>int</w:t>
+            </w:r>
+          </w:p>
+        </w:tc>
+        <w:tc>
+          <w:tcPr>
+            <w:tcW w:w="5052" w:type="dxa"/>
+          </w:tcPr>
+          <w:p>
+            <w:r>
+              <w:t>Either 1 or 0</w:t>
+            </w:r>
+          </w:p>
+        </w:tc>
+      </w:tr>
+      <w:tr>
+        <w:trPr>
+          <w:trHeight w:val="547"/>
+        </w:trPr>
+        <w:tc>
+          <w:tcPr>
+            <w:tcW w:w="2122" w:type="dxa"/>
+          </w:tcPr>
+          <w:p>
+            <w:r>
+              <w:t>Scale Factor</w:t>
+            </w:r>
+          </w:p>
+        </w:tc>
+        <w:tc>
+          <w:tcPr>
+            <w:tcW w:w="1842" w:type="dxa"/>
+          </w:tcPr>
+          <w:p>
+            <w:r>
+              <w:t>float</w:t>
+            </w:r>
+          </w:p>
+        </w:tc>
+        <w:tc>
+          <w:tcPr>
+            <w:tcW w:w="5052" w:type="dxa"/>
+          </w:tcPr>
+          <w:p>
+            <w:r>
+              <w:t>Needs to be float to ensure decimal</w:t>
+            </w:r>
+          </w:p>
+        </w:tc>
+      </w:tr>
+      <w:tr>
+        <w:trPr>
+          <w:trHeight w:val="547"/>
+        </w:trPr>
+        <w:tc>
+          <w:tcPr>
+            <w:tcW w:w="2122" w:type="dxa"/>
+          </w:tcPr>
+          <w:p>
+            <w:r>
+              <w:t>Text Height</w:t>
+            </w:r>
+          </w:p>
+        </w:tc>
+        <w:tc>
+          <w:tcPr>
+            <w:tcW w:w="1842" w:type="dxa"/>
+          </w:tcPr>
+          <w:p>
+            <w:r>
+              <w:t xml:space="preserve">Float </w:t>
+            </w:r>
+          </w:p>
+        </w:tc>
+        <w:tc>
+          <w:tcPr>
+            <w:tcW w:w="5052" w:type="dxa"/>
+          </w:tcPr>
+          <w:p>
+            <w:r>
+              <w:t>Should allow for the any value between 4 and 10mm</w:t>
+            </w:r>
+          </w:p>
+        </w:tc>
+      </w:tr>
+      <w:tr>
+        <w:trPr>
+          <w:trHeight w:val="547"/>
+        </w:trPr>
+        <w:tc>
+          <w:tcPr>
+            <w:tcW w:w="2122" w:type="dxa"/>
+          </w:tcPr>
+          <w:p>
+            <w:proofErr w:type="spellStart"/>
+            <w:r>
+              <w:lastRenderedPageBreak/>
+              <w:t>WordStructure</w:t>
+            </w:r>
+            <w:proofErr w:type="spellEnd"/>
+          </w:p>
+        </w:tc>
+        <w:tc>
+          <w:tcPr>
+            <w:tcW w:w="1842" w:type="dxa"/>
+          </w:tcPr>
+          <w:p>
+            <w:r>
+              <w:t>Struct with int</w:t>
+            </w:r>
+          </w:p>
+        </w:tc>
+        <w:tc>
+          <w:tcPr>
+            <w:tcW w:w="5052" w:type="dxa"/>
+          </w:tcPr>
+          <w:p>
+            <w:r>
+              <w:t>Stores ASCII values and word length for each word</w:t>
+            </w:r>
+          </w:p>
+        </w:tc>
+      </w:tr>
+      <w:tr>
+        <w:trPr>
+          <w:trHeight w:val="547"/>
+        </w:trPr>
+        <w:tc>
+          <w:tcPr>
+            <w:tcW w:w="2122" w:type="dxa"/>
+          </w:tcPr>
+          <w:p>
+            <w:proofErr w:type="spellStart"/>
+            <w:r>
+              <w:t>FontData</w:t>
+            </w:r>
+            <w:proofErr w:type="spellEnd"/>
+          </w:p>
+        </w:tc>
+        <w:tc>
+          <w:tcPr>
+            <w:tcW w:w="1842" w:type="dxa"/>
+          </w:tcPr>
+          <w:p>
+            <w:r>
+              <w:t>Struct with int</w:t>
+            </w:r>
+          </w:p>
+        </w:tc>
+        <w:tc>
+          <w:tcPr>
+            <w:tcW w:w="5052" w:type="dxa"/>
+          </w:tcPr>
+          <w:p>
+            <w:r>
+              <w:t>Flexible storage for character stroke data</w:t>
+            </w:r>
+          </w:p>
+        </w:tc>
+      </w:tr>
+      <w:tr>
+        <w:trPr>
+          <w:trHeight w:val="547"/>
+        </w:trPr>
+        <w:tc>
+          <w:tcPr>
+            <w:tcW w:w="2122" w:type="dxa"/>
+          </w:tcPr>
+          <w:p>
+            <w:r>
+              <w:t>Line Limit</w:t>
+            </w:r>
+          </w:p>
+        </w:tc>
+        <w:tc>
+          <w:tcPr>
+            <w:tcW w:w="1842" w:type="dxa"/>
+          </w:tcPr>
+          <w:p>
+            <w:r>
+              <w:t>Int</w:t>
+            </w:r>
+          </w:p>
+        </w:tc>
+        <w:tc>
+          <w:tcPr>
+            <w:tcW w:w="5052" w:type="dxa"/>
+          </w:tcPr>
+          <w:p>
+            <w:r>
+              <w:t>Defines maximum line width for layout</w:t>
+            </w:r>
+          </w:p>
         </w:tc>
       </w:tr>
     </w:tbl>
     <w:p/>
     <w:p>
-      <w:r>
-        <w:t>Extend table as required</w:t>
-      </w:r>
-    </w:p>
-    <w:p>
       <w:pPr>
         <w:pStyle w:val="Heading1"/>
       </w:pPr>
@@ -162,56 +614,20 @@
           <w:iCs/>
         </w:rPr>
       </w:pPr>
-      <w:r>
-        <w:rPr>
-          <w:i/>
-          <w:iCs/>
-        </w:rPr>
-        <w:t>Only include functions that you will develop.</w:t>
-      </w:r>
-    </w:p>
-    <w:p>
-      <w:pPr>
-        <w:rPr>
-          <w:i/>
-          <w:iCs/>
-        </w:rPr>
-      </w:pPr>
-      <w:r>
-        <w:rPr>
-          <w:i/>
-          <w:iCs/>
-        </w:rPr>
-        <w:t>Example (remove</w:t>
-      </w:r>
-      <w:r>
-        <w:rPr>
-          <w:i/>
-          <w:iCs/>
-        </w:rPr>
-        <w:t xml:space="preserve"> before submission)</w:t>
-      </w:r>
-    </w:p>
-    <w:p>
-      <w:pPr>
-        <w:rPr>
-          <w:i/>
-          <w:iCs/>
-        </w:rPr>
-      </w:pPr>
-      <w:r>
-        <w:rPr>
-          <w:i/>
-          <w:iCs/>
-        </w:rPr>
-        <w:t>i</w:t>
-      </w:r>
-      <w:r>
-        <w:rPr>
-          <w:i/>
-          <w:iCs/>
-        </w:rPr>
-        <w:t xml:space="preserve">nt </w:t>
+    </w:p>
+    <w:p>
+      <w:pPr>
+        <w:rPr>
+          <w:i/>
+          <w:iCs/>
+        </w:rPr>
+      </w:pPr>
+      <w:r>
+        <w:rPr>
+          <w:i/>
+          <w:iCs/>
+        </w:rPr>
+        <w:t xml:space="preserve">int </w:t>
       </w:r>
       <w:proofErr w:type="spellStart"/>
       <w:r>
@@ -219,21 +635,7 @@
           <w:i/>
           <w:iCs/>
         </w:rPr>
-        <w:t>Temp</w:t>
-      </w:r>
-      <w:r>
-        <w:rPr>
-          <w:i/>
-          <w:iCs/>
-        </w:rPr>
-        <w:t>erature</w:t>
-      </w:r>
-      <w:r>
-        <w:rPr>
-          <w:i/>
-          <w:iCs/>
-        </w:rPr>
-        <w:t>Conversion</w:t>
+        <w:t>ExtractWord</w:t>
       </w:r>
       <w:proofErr w:type="spellEnd"/>
       <w:r>
@@ -241,8 +643,134 @@
           <w:i/>
           <w:iCs/>
         </w:rPr>
-        <w:t xml:space="preserve">( </w:t>
-      </w:r>
+        <w:t xml:space="preserve">(FILE *file, </w:t>
+      </w:r>
+      <w:proofErr w:type="spellStart"/>
+      <w:r>
+        <w:rPr>
+          <w:i/>
+          <w:iCs/>
+        </w:rPr>
+        <w:t>WordStructure</w:t>
+      </w:r>
+      <w:proofErr w:type="spellEnd"/>
+      <w:r>
+        <w:rPr>
+          <w:i/>
+          <w:iCs/>
+        </w:rPr>
+        <w:t xml:space="preserve"> *</w:t>
+      </w:r>
+      <w:proofErr w:type="spellStart"/>
+      <w:r>
+        <w:rPr>
+          <w:i/>
+          <w:iCs/>
+        </w:rPr>
+        <w:t>wordStruct</w:t>
+      </w:r>
+      <w:proofErr w:type="spellEnd"/>
+      <w:r>
+        <w:rPr>
+          <w:i/>
+          <w:iCs/>
+        </w:rPr>
+        <w:t>)</w:t>
+      </w:r>
+    </w:p>
+    <w:p>
+      <w:pPr>
+        <w:rPr>
+          <w:i/>
+          <w:iCs/>
+        </w:rPr>
+      </w:pPr>
+      <w:r>
+        <w:rPr>
+          <w:i/>
+          <w:iCs/>
+        </w:rPr>
+        <w:t>Parameters:</w:t>
+      </w:r>
+    </w:p>
+    <w:p>
+      <w:pPr>
+        <w:rPr>
+          <w:i/>
+          <w:iCs/>
+        </w:rPr>
+      </w:pPr>
+      <w:r>
+        <w:rPr>
+          <w:i/>
+          <w:iCs/>
+        </w:rPr>
+        <w:tab/>
+        <w:t>FILE*file - Pointer to text file for reading</w:t>
+      </w:r>
+    </w:p>
+    <w:p>
+      <w:pPr>
+        <w:rPr>
+          <w:i/>
+          <w:iCs/>
+        </w:rPr>
+      </w:pPr>
+      <w:r>
+        <w:rPr>
+          <w:i/>
+          <w:iCs/>
+        </w:rPr>
+        <w:tab/>
+      </w:r>
+      <w:proofErr w:type="spellStart"/>
+      <w:r>
+        <w:rPr>
+          <w:i/>
+          <w:iCs/>
+        </w:rPr>
+        <w:t>WordStructure</w:t>
+      </w:r>
+      <w:proofErr w:type="spellEnd"/>
+      <w:r>
+        <w:rPr>
+          <w:i/>
+          <w:iCs/>
+        </w:rPr>
+        <w:t xml:space="preserve"> * </w:t>
+      </w:r>
+      <w:proofErr w:type="spellStart"/>
+      <w:r>
+        <w:rPr>
+          <w:i/>
+          <w:iCs/>
+        </w:rPr>
+        <w:t>wordStruct</w:t>
+      </w:r>
+      <w:proofErr w:type="spellEnd"/>
+      <w:r>
+        <w:rPr>
+          <w:i/>
+          <w:iCs/>
+        </w:rPr>
+        <w:t xml:space="preserve"> – Pointer to a structure where the extracted word will be stored</w:t>
+      </w:r>
+    </w:p>
+    <w:p>
+      <w:pPr>
+        <w:rPr>
+          <w:i/>
+          <w:iCs/>
+        </w:rPr>
+      </w:pPr>
+    </w:p>
+    <w:p>
+      <w:pPr>
+        <w:rPr>
+          <w:i/>
+          <w:iCs/>
+        </w:rPr>
+      </w:pPr>
       <w:r>
         <w:rPr>
           <w:i/>
@@ -256,14 +784,7 @@
           <w:i/>
           <w:iCs/>
         </w:rPr>
-        <w:t>Input</w:t>
-      </w:r>
-      <w:r>
-        <w:rPr>
-          <w:i/>
-          <w:iCs/>
-        </w:rPr>
-        <w:t>Temp</w:t>
+        <w:t>LoadFontData</w:t>
       </w:r>
       <w:proofErr w:type="spellEnd"/>
       <w:r>
@@ -271,21 +792,7 @@
           <w:i/>
           <w:iCs/>
         </w:rPr>
-        <w:t>,</w:t>
-      </w:r>
-      <w:r>
-        <w:rPr>
-          <w:i/>
-          <w:iCs/>
-        </w:rPr>
-        <w:t xml:space="preserve"> </w:t>
-      </w:r>
-      <w:r>
-        <w:rPr>
-          <w:i/>
-          <w:iCs/>
-        </w:rPr>
-        <w:t xml:space="preserve"> float* </w:t>
+        <w:t>(</w:t>
       </w:r>
       <w:proofErr w:type="spellStart"/>
       <w:r>
@@ -293,14 +800,7 @@
           <w:i/>
           <w:iCs/>
         </w:rPr>
-        <w:t>Output</w:t>
-      </w:r>
-      <w:r>
-        <w:rPr>
-          <w:i/>
-          <w:iCs/>
-        </w:rPr>
-        <w:t>Temp</w:t>
+        <w:t>const</w:t>
       </w:r>
       <w:proofErr w:type="spellEnd"/>
       <w:r>
@@ -308,8 +808,49 @@
           <w:i/>
           <w:iCs/>
         </w:rPr>
-        <w:t xml:space="preserve"> </w:t>
-      </w:r>
+        <w:t xml:space="preserve"> char *</w:t>
+      </w:r>
+      <w:proofErr w:type="spellStart"/>
+      <w:r>
+        <w:rPr>
+          <w:i/>
+          <w:iCs/>
+        </w:rPr>
+        <w:t>textfile</w:t>
+      </w:r>
+      <w:proofErr w:type="spellEnd"/>
+      <w:r>
+        <w:rPr>
+          <w:i/>
+          <w:iCs/>
+        </w:rPr>
+        <w:t xml:space="preserve">, </w:t>
+      </w:r>
+      <w:proofErr w:type="spellStart"/>
+      <w:r>
+        <w:rPr>
+          <w:i/>
+          <w:iCs/>
+        </w:rPr>
+        <w:t>FontData</w:t>
+      </w:r>
+      <w:proofErr w:type="spellEnd"/>
+      <w:r>
+        <w:rPr>
+          <w:i/>
+          <w:iCs/>
+        </w:rPr>
+        <w:t xml:space="preserve"> *</w:t>
+      </w:r>
+      <w:proofErr w:type="spellStart"/>
+      <w:r>
+        <w:rPr>
+          <w:i/>
+          <w:iCs/>
+        </w:rPr>
+        <w:t>fontArray</w:t>
+      </w:r>
+      <w:proofErr w:type="spellEnd"/>
       <w:r>
         <w:rPr>
           <w:i/>
@@ -332,29 +873,28 @@
         </w:rPr>
         <w:t>Parameters:</w:t>
       </w:r>
-      <w:r>
-        <w:rPr>
-          <w:i/>
-          <w:iCs/>
-        </w:rPr>
-        <w:t xml:space="preserve"> </w:t>
-      </w:r>
-    </w:p>
-    <w:p>
-      <w:pPr>
-        <w:ind w:left="720"/>
-        <w:rPr>
-          <w:i/>
-          <w:iCs/>
-        </w:rPr>
-      </w:pPr>
+    </w:p>
+    <w:p>
+      <w:pPr>
+        <w:rPr>
+          <w:i/>
+          <w:iCs/>
+        </w:rPr>
+      </w:pPr>
+      <w:r>
+        <w:rPr>
+          <w:i/>
+          <w:iCs/>
+        </w:rPr>
+        <w:tab/>
+      </w:r>
       <w:proofErr w:type="spellStart"/>
       <w:r>
         <w:rPr>
           <w:i/>
           <w:iCs/>
         </w:rPr>
-        <w:t>InputTemp</w:t>
+        <w:t>Const</w:t>
       </w:r>
       <w:proofErr w:type="spellEnd"/>
       <w:r>
@@ -362,59 +902,15 @@
           <w:i/>
           <w:iCs/>
         </w:rPr>
-        <w:t xml:space="preserve"> </w:t>
-      </w:r>
-      <w:r>
-        <w:rPr>
-          <w:i/>
-          <w:iCs/>
-        </w:rPr>
-        <w:t>–</w:t>
-      </w:r>
-      <w:r>
-        <w:rPr>
-          <w:i/>
-          <w:iCs/>
-        </w:rPr>
-        <w:t xml:space="preserve"> </w:t>
-      </w:r>
-      <w:r>
-        <w:rPr>
-          <w:i/>
-          <w:iCs/>
-        </w:rPr>
-        <w:t>input temperature in degrees C</w:t>
-      </w:r>
-    </w:p>
-    <w:p>
-      <w:pPr>
-        <w:ind w:left="720"/>
-        <w:rPr>
-          <w:i/>
-          <w:iCs/>
-        </w:rPr>
-      </w:pPr>
+        <w:t xml:space="preserve"> char*</w:t>
+      </w:r>
       <w:proofErr w:type="spellStart"/>
       <w:r>
         <w:rPr>
           <w:i/>
           <w:iCs/>
         </w:rPr>
-        <w:t>Ou</w:t>
-      </w:r>
-      <w:r>
-        <w:rPr>
-          <w:i/>
-          <w:iCs/>
-        </w:rPr>
-        <w:t>t</w:t>
-      </w:r>
-      <w:r>
-        <w:rPr>
-          <w:i/>
-          <w:iCs/>
-        </w:rPr>
-        <w:t>putTemp</w:t>
+        <w:t>textfile</w:t>
       </w:r>
       <w:proofErr w:type="spellEnd"/>
       <w:r>
@@ -422,59 +918,80 @@
           <w:i/>
           <w:iCs/>
         </w:rPr>
-        <w:t xml:space="preserve"> </w:t>
-      </w:r>
-      <w:r>
-        <w:rPr>
-          <w:i/>
-          <w:iCs/>
-        </w:rPr>
-        <w:t>–</w:t>
-      </w:r>
-      <w:r>
-        <w:rPr>
-          <w:i/>
-          <w:iCs/>
-        </w:rPr>
-        <w:t xml:space="preserve"> </w:t>
-      </w:r>
-      <w:r>
-        <w:rPr>
-          <w:i/>
-          <w:iCs/>
-        </w:rPr>
-        <w:t xml:space="preserve">pointer to </w:t>
-      </w:r>
-      <w:r>
-        <w:rPr>
-          <w:i/>
-          <w:iCs/>
-        </w:rPr>
-        <w:t xml:space="preserve">return </w:t>
-      </w:r>
-      <w:r>
-        <w:rPr>
-          <w:i/>
-          <w:iCs/>
-        </w:rPr>
-        <w:t>output temperature in degrees F</w:t>
-      </w:r>
-    </w:p>
-    <w:p>
-      <w:pPr>
-        <w:ind w:left="720"/>
-        <w:rPr>
-          <w:i/>
-          <w:iCs/>
-        </w:rPr>
-      </w:pPr>
-      <w:r>
-        <w:rPr>
-          <w:i/>
-          <w:iCs/>
-        </w:rPr>
-        <w:t>Return value – returns 1 if successful, 0 if failed</w:t>
-      </w:r>
+        <w:t xml:space="preserve"> – Path to the font data file</w:t>
+      </w:r>
+    </w:p>
+    <w:p>
+      <w:pPr>
+        <w:rPr>
+          <w:i/>
+          <w:iCs/>
+        </w:rPr>
+      </w:pPr>
+      <w:r>
+        <w:rPr>
+          <w:i/>
+          <w:iCs/>
+        </w:rPr>
+        <w:tab/>
+      </w:r>
+      <w:proofErr w:type="spellStart"/>
+      <w:r>
+        <w:rPr>
+          <w:i/>
+          <w:iCs/>
+        </w:rPr>
+        <w:t>FontData</w:t>
+      </w:r>
+      <w:proofErr w:type="spellEnd"/>
+      <w:r>
+        <w:rPr>
+          <w:i/>
+          <w:iCs/>
+        </w:rPr>
+        <w:t xml:space="preserve"> * </w:t>
+      </w:r>
+      <w:proofErr w:type="spellStart"/>
+      <w:r>
+        <w:rPr>
+          <w:i/>
+          <w:iCs/>
+        </w:rPr>
+        <w:t>fontArray</w:t>
+      </w:r>
+      <w:proofErr w:type="spellEnd"/>
+      <w:r>
+        <w:rPr>
+          <w:i/>
+          <w:iCs/>
+        </w:rPr>
+        <w:t xml:space="preserve"> – Array to store font data for ascii </w:t>
+      </w:r>
+      <w:proofErr w:type="spellStart"/>
+      <w:r>
+        <w:rPr>
+          <w:i/>
+          <w:iCs/>
+        </w:rPr>
+        <w:t>charcaters</w:t>
+      </w:r>
+      <w:proofErr w:type="spellEnd"/>
+    </w:p>
+    <w:p>
+      <w:pPr>
+        <w:rPr>
+          <w:i/>
+          <w:iCs/>
+        </w:rPr>
+      </w:pPr>
+    </w:p>
+    <w:p>
+      <w:pPr>
+        <w:rPr>
+          <w:i/>
+          <w:iCs/>
+        </w:rPr>
+      </w:pPr>
     </w:p>
     <w:p>
       <w:pPr>
@@ -573,25 +1090,41 @@
           <w:tcPr>
             <w:tcW w:w="1271" w:type="dxa"/>
           </w:tcPr>
-          <w:p/>
+          <w:p>
+            <w:r>
+              <w:t>Height Prompt</w:t>
+            </w:r>
+          </w:p>
         </w:tc>
         <w:tc>
           <w:tcPr>
             <w:tcW w:w="1985" w:type="dxa"/>
           </w:tcPr>
-          <w:p/>
+          <w:p>
+            <w:r>
+              <w:t>User inputs value for text height</w:t>
+            </w:r>
+          </w:p>
         </w:tc>
         <w:tc>
           <w:tcPr>
             <w:tcW w:w="2835" w:type="dxa"/>
           </w:tcPr>
-          <w:p/>
+          <w:p>
+            <w:r>
+              <w:t>11</w:t>
+            </w:r>
+          </w:p>
         </w:tc>
         <w:tc>
           <w:tcPr>
             <w:tcW w:w="2925" w:type="dxa"/>
           </w:tcPr>
-          <w:p/>
+          <w:p>
+            <w:r>
+              <w:t>“Invalid”</w:t>
+            </w:r>
+          </w:p>
         </w:tc>
       </w:tr>
       <w:tr>
@@ -602,25 +1135,358 @@
           <w:tcPr>
             <w:tcW w:w="1271" w:type="dxa"/>
           </w:tcPr>
-          <w:p/>
+          <w:p>
+            <w:r>
+              <w:t xml:space="preserve">Scale Factor </w:t>
+            </w:r>
+          </w:p>
         </w:tc>
         <w:tc>
           <w:tcPr>
             <w:tcW w:w="1985" w:type="dxa"/>
           </w:tcPr>
-          <w:p/>
+          <w:p>
+            <w:r>
+              <w:t xml:space="preserve">Calculate S.F based on input height </w:t>
+            </w:r>
+          </w:p>
         </w:tc>
         <w:tc>
           <w:tcPr>
             <w:tcW w:w="2835" w:type="dxa"/>
           </w:tcPr>
-          <w:p/>
+          <w:p>
+            <w:r>
+              <w:t>8</w:t>
+            </w:r>
+          </w:p>
         </w:tc>
         <w:tc>
           <w:tcPr>
             <w:tcW w:w="2925" w:type="dxa"/>
           </w:tcPr>
-          <w:p/>
+          <w:p>
+            <w:r>
+              <w:t>0.444</w:t>
+            </w:r>
+          </w:p>
+        </w:tc>
+      </w:tr>
+      <w:tr>
+        <w:trPr>
+          <w:trHeight w:val="563"/>
+        </w:trPr>
+        <w:tc>
+          <w:tcPr>
+            <w:tcW w:w="1271" w:type="dxa"/>
+          </w:tcPr>
+          <w:p>
+            <w:r>
+              <w:t>Main</w:t>
+            </w:r>
+          </w:p>
+        </w:tc>
+        <w:tc>
+          <w:tcPr>
+            <w:tcW w:w="1985" w:type="dxa"/>
+          </w:tcPr>
+          <w:p>
+            <w:r>
+              <w:t>Ensuring full program function</w:t>
+            </w:r>
+          </w:p>
+        </w:tc>
+        <w:tc>
+          <w:tcPr>
+            <w:tcW w:w="2835" w:type="dxa"/>
+          </w:tcPr>
+          <w:p>
+            <w:r>
+              <w:t>Text File : “Hello World”</w:t>
+            </w:r>
+          </w:p>
+        </w:tc>
+        <w:tc>
+          <w:tcPr>
+            <w:tcW w:w="2925" w:type="dxa"/>
+          </w:tcPr>
+          <w:p>
+            <w:r>
+              <w:t>1</w:t>
+            </w:r>
+            <w:r>
+              <w:rPr>
+                <w:vertAlign w:val="superscript"/>
+              </w:rPr>
+              <w:t>st</w:t>
+            </w:r>
+            <w:r>
+              <w:t xml:space="preserve"> Word: “Hello” </w:t>
+            </w:r>
+          </w:p>
+          <w:p>
+            <w:r>
+              <w:t>2</w:t>
+            </w:r>
+            <w:r>
+              <w:rPr>
+                <w:vertAlign w:val="superscript"/>
+              </w:rPr>
+              <w:t>nd</w:t>
+            </w:r>
+            <w:r>
+              <w:t xml:space="preserve"> Word: “World”</w:t>
+            </w:r>
+          </w:p>
+        </w:tc>
+      </w:tr>
+      <w:tr>
+        <w:trPr>
+          <w:trHeight w:val="563"/>
+        </w:trPr>
+        <w:tc>
+          <w:tcPr>
+            <w:tcW w:w="1271" w:type="dxa"/>
+          </w:tcPr>
+          <w:p>
+            <w:r>
+              <w:t>Process Word</w:t>
+            </w:r>
+          </w:p>
+        </w:tc>
+        <w:tc>
+          <w:tcPr>
+            <w:tcW w:w="1985" w:type="dxa"/>
+          </w:tcPr>
+          <w:p>
+            <w:r>
+              <w:t>Testing line handling loop</w:t>
+            </w:r>
+          </w:p>
+        </w:tc>
+        <w:tc>
+          <w:tcPr>
+            <w:tcW w:w="2835" w:type="dxa"/>
+          </w:tcPr>
+          <w:p>
+            <w:r>
+              <w:t>Text File exceeds 100mm on the 3</w:t>
+            </w:r>
+            <w:r>
+              <w:rPr>
+                <w:vertAlign w:val="superscript"/>
+              </w:rPr>
+              <w:t>rd</w:t>
+            </w:r>
+            <w:r>
+              <w:t xml:space="preserve"> word</w:t>
+            </w:r>
+          </w:p>
+        </w:tc>
+        <w:tc>
+          <w:tcPr>
+            <w:tcW w:w="2925" w:type="dxa"/>
+          </w:tcPr>
+          <w:p>
+            <w:r>
+              <w:t>“Word 1 Word 2</w:t>
+            </w:r>
+          </w:p>
+          <w:p>
+            <w:r>
+              <w:t>Word 3”</w:t>
+            </w:r>
+          </w:p>
+        </w:tc>
+      </w:tr>
+      <w:tr>
+        <w:trPr>
+          <w:trHeight w:val="563"/>
+        </w:trPr>
+        <w:tc>
+          <w:tcPr>
+            <w:tcW w:w="1271" w:type="dxa"/>
+          </w:tcPr>
+          <w:p>
+            <w:r>
+              <w:t>Process</w:t>
+            </w:r>
+          </w:p>
+          <w:p>
+            <w:r>
+              <w:t>Word</w:t>
+            </w:r>
+          </w:p>
+        </w:tc>
+        <w:tc>
+          <w:tcPr>
+            <w:tcW w:w="1985" w:type="dxa"/>
+          </w:tcPr>
+          <w:p>
+            <w:r>
+              <w:t xml:space="preserve">ASCII Value </w:t>
+            </w:r>
+          </w:p>
+        </w:tc>
+        <w:tc>
+          <w:tcPr>
+            <w:tcW w:w="2835" w:type="dxa"/>
+          </w:tcPr>
+          <w:p>
+            <w:r>
+              <w:t>H</w:t>
+            </w:r>
+          </w:p>
+        </w:tc>
+        <w:tc>
+          <w:tcPr>
+            <w:tcW w:w="2925" w:type="dxa"/>
+          </w:tcPr>
+          <w:p>
+            <w:r>
+              <w:t>72</w:t>
+            </w:r>
+          </w:p>
+        </w:tc>
+      </w:tr>
+      <w:tr>
+        <w:trPr>
+          <w:trHeight w:val="563"/>
+        </w:trPr>
+        <w:tc>
+          <w:tcPr>
+            <w:tcW w:w="1271" w:type="dxa"/>
+          </w:tcPr>
+          <w:p>
+            <w:r>
+              <w:t>Process Word</w:t>
+            </w:r>
+          </w:p>
+        </w:tc>
+        <w:tc>
+          <w:tcPr>
+            <w:tcW w:w="1985" w:type="dxa"/>
+          </w:tcPr>
+          <w:p>
+            <w:r>
+              <w:t>Coordinate fetch</w:t>
+            </w:r>
+          </w:p>
+        </w:tc>
+        <w:tc>
+          <w:tcPr>
+            <w:tcW w:w="2835" w:type="dxa"/>
+          </w:tcPr>
+          <w:p>
+            <w:r>
+              <w:t xml:space="preserve">H </w:t>
+            </w:r>
+          </w:p>
+        </w:tc>
+        <w:tc>
+          <w:tcPr>
+            <w:tcW w:w="2925" w:type="dxa"/>
+          </w:tcPr>
+          <w:p>
+            <w:r>
+              <w:t>Figure 1, Appendix</w:t>
+            </w:r>
+          </w:p>
+        </w:tc>
+      </w:tr>
+      <w:tr>
+        <w:trPr>
+          <w:trHeight w:val="563"/>
+        </w:trPr>
+        <w:tc>
+          <w:tcPr>
+            <w:tcW w:w="1271" w:type="dxa"/>
+          </w:tcPr>
+          <w:p>
+            <w:r>
+              <w:t>Process Word</w:t>
+            </w:r>
+          </w:p>
+        </w:tc>
+        <w:tc>
+          <w:tcPr>
+            <w:tcW w:w="1985" w:type="dxa"/>
+          </w:tcPr>
+          <w:p>
+            <w:r>
+              <w:t>Letter Offset</w:t>
+            </w:r>
+          </w:p>
+        </w:tc>
+        <w:tc>
+          <w:tcPr>
+            <w:tcW w:w="2835" w:type="dxa"/>
+          </w:tcPr>
+          <w:p>
+            <w:r>
+              <w:t xml:space="preserve">H </w:t>
+            </w:r>
+            <w:proofErr w:type="spellStart"/>
+            <w:r>
+              <w:t>H</w:t>
+            </w:r>
+            <w:proofErr w:type="spellEnd"/>
+          </w:p>
+        </w:tc>
+        <w:tc>
+          <w:tcPr>
+            <w:tcW w:w="2925" w:type="dxa"/>
+          </w:tcPr>
+          <w:p>
+            <w:r>
+              <w:t>Figure 2, Appendix</w:t>
+            </w:r>
+          </w:p>
+        </w:tc>
+      </w:tr>
+      <w:tr>
+        <w:trPr>
+          <w:trHeight w:val="563"/>
+        </w:trPr>
+        <w:tc>
+          <w:tcPr>
+            <w:tcW w:w="1271" w:type="dxa"/>
+          </w:tcPr>
+          <w:p>
+            <w:r>
+              <w:t>Process Word</w:t>
+            </w:r>
+          </w:p>
+        </w:tc>
+        <w:tc>
+          <w:tcPr>
+            <w:tcW w:w="1985" w:type="dxa"/>
+          </w:tcPr>
+          <w:p>
+            <w:r>
+              <w:t>G Code Process</w:t>
+            </w:r>
+          </w:p>
+        </w:tc>
+        <w:tc>
+          <w:tcPr>
+            <w:tcW w:w="2835" w:type="dxa"/>
+          </w:tcPr>
+          <w:p>
+            <w:r>
+              <w:t>H</w:t>
+            </w:r>
+          </w:p>
+        </w:tc>
+        <w:tc>
+          <w:tcPr>
+            <w:tcW w:w="2925" w:type="dxa"/>
+          </w:tcPr>
+          <w:p>
+            <w:r>
+              <w:t>Figure 3, Appendix</w:t>
+            </w:r>
+          </w:p>
         </w:tc>
       </w:tr>
     </w:tbl>
@@ -652,6 +1518,7 @@
         <w:pStyle w:val="Heading1"/>
       </w:pPr>
       <w:r>
+        <w:lastRenderedPageBreak/>
         <w:t>Flowchart</w:t>
       </w:r>
       <w:r>
@@ -665,11 +1532,146 @@
       </w:r>
     </w:p>
     <w:p>
-      <w:r>
-        <w:t>May be included as separate pdf</w:t>
+      <w:pPr>
+        <w:pStyle w:val="Heading1"/>
+      </w:pPr>
+      <w:r>
+        <w:t>Appendix</w:t>
+      </w:r>
+    </w:p>
+    <w:p>
+      <w:r>
+        <w:t>Figure 1</w:t>
+      </w:r>
+    </w:p>
+    <w:p>
+      <w:r>
+        <w:drawing>
+          <wp:inline distT="0" distB="0" distL="0" distR="0" wp14:anchorId="6D25985B" wp14:editId="55DB3BAF">
+            <wp:extent cx="1195078" cy="2014779"/>
+            <wp:effectExtent l="0" t="0" r="5080" b="5080"/>
+            <wp:docPr id="1718890487" name="Picture 1" descr="A table with numbers and numbers&#10;&#10;Description automatically generated"/>
+            <wp:cNvGraphicFramePr>
+              <a:graphicFrameLocks xmlns:a="http://schemas.openxmlformats.org/drawingml/2006/main" noChangeAspect="1"/>
+            </wp:cNvGraphicFramePr>
+            <a:graphic xmlns:a="http://schemas.openxmlformats.org/drawingml/2006/main">
+              <a:graphicData uri="http://schemas.openxmlformats.org/drawingml/2006/picture">
+                <pic:pic xmlns:pic="http://schemas.openxmlformats.org/drawingml/2006/picture">
+                  <pic:nvPicPr>
+                    <pic:cNvPr id="1718890487" name="Picture 1" descr="A table with numbers and numbers&#10;&#10;Description automatically generated"/>
+                    <pic:cNvPicPr/>
+                  </pic:nvPicPr>
+                  <pic:blipFill>
+                    <a:blip r:embed="rId5"/>
+                    <a:stretch>
+                      <a:fillRect/>
+                    </a:stretch>
+                  </pic:blipFill>
+                  <pic:spPr>
+                    <a:xfrm>
+                      <a:off x="0" y="0"/>
+                      <a:ext cx="1201718" cy="2025973"/>
+                    </a:xfrm>
+                    <a:prstGeom prst="rect">
+                      <a:avLst/>
+                    </a:prstGeom>
+                  </pic:spPr>
+                </pic:pic>
+              </a:graphicData>
+            </a:graphic>
+          </wp:inline>
+        </w:drawing>
+      </w:r>
+    </w:p>
+    <w:p>
+      <w:r>
+        <w:t>Figure 2</w:t>
+      </w:r>
+    </w:p>
+    <w:p>
+      <w:r>
+        <w:drawing>
+          <wp:inline distT="0" distB="0" distL="0" distR="0" wp14:anchorId="16C132C3" wp14:editId="1268BA00">
+            <wp:extent cx="2975675" cy="2533069"/>
+            <wp:effectExtent l="0" t="0" r="0" b="635"/>
+            <wp:docPr id="2054353340" name="Picture 1" descr="A white paper with black text&#10;&#10;Description automatically generated"/>
+            <wp:cNvGraphicFramePr>
+              <a:graphicFrameLocks xmlns:a="http://schemas.openxmlformats.org/drawingml/2006/main" noChangeAspect="1"/>
+            </wp:cNvGraphicFramePr>
+            <a:graphic xmlns:a="http://schemas.openxmlformats.org/drawingml/2006/main">
+              <a:graphicData uri="http://schemas.openxmlformats.org/drawingml/2006/picture">
+                <pic:pic xmlns:pic="http://schemas.openxmlformats.org/drawingml/2006/picture">
+                  <pic:nvPicPr>
+                    <pic:cNvPr id="2054353340" name="Picture 1" descr="A white paper with black text&#10;&#10;Description automatically generated"/>
+                    <pic:cNvPicPr/>
+                  </pic:nvPicPr>
+                  <pic:blipFill>
+                    <a:blip r:embed="rId6"/>
+                    <a:stretch>
+                      <a:fillRect/>
+                    </a:stretch>
+                  </pic:blipFill>
+                  <pic:spPr>
+                    <a:xfrm>
+                      <a:off x="0" y="0"/>
+                      <a:ext cx="2983176" cy="2539454"/>
+                    </a:xfrm>
+                    <a:prstGeom prst="rect">
+                      <a:avLst/>
+                    </a:prstGeom>
+                  </pic:spPr>
+                </pic:pic>
+              </a:graphicData>
+            </a:graphic>
+          </wp:inline>
+        </w:drawing>
       </w:r>
     </w:p>
     <w:p/>
+    <w:p>
+      <w:r>
+        <w:t>Figure 3</w:t>
+      </w:r>
+    </w:p>
+    <w:p>
+      <w:r>
+        <w:drawing>
+          <wp:inline distT="0" distB="0" distL="0" distR="0" wp14:anchorId="4D24E113" wp14:editId="10BCE592">
+            <wp:extent cx="2296060" cy="2626963"/>
+            <wp:effectExtent l="0" t="0" r="9525" b="2540"/>
+            <wp:docPr id="1281619029" name="Picture 1" descr="A white paper with black text&#10;&#10;Description automatically generated"/>
+            <wp:cNvGraphicFramePr>
+              <a:graphicFrameLocks xmlns:a="http://schemas.openxmlformats.org/drawingml/2006/main" noChangeAspect="1"/>
+            </wp:cNvGraphicFramePr>
+            <a:graphic xmlns:a="http://schemas.openxmlformats.org/drawingml/2006/main">
+              <a:graphicData uri="http://schemas.openxmlformats.org/drawingml/2006/picture">
+                <pic:pic xmlns:pic="http://schemas.openxmlformats.org/drawingml/2006/picture">
+                  <pic:nvPicPr>
+                    <pic:cNvPr id="1281619029" name="Picture 1" descr="A white paper with black text&#10;&#10;Description automatically generated"/>
+                    <pic:cNvPicPr/>
+                  </pic:nvPicPr>
+                  <pic:blipFill>
+                    <a:blip r:embed="rId7"/>
+                    <a:stretch>
+                      <a:fillRect/>
+                    </a:stretch>
+                  </pic:blipFill>
+                  <pic:spPr>
+                    <a:xfrm>
+                      <a:off x="0" y="0"/>
+                      <a:ext cx="2300106" cy="2631592"/>
+                    </a:xfrm>
+                    <a:prstGeom prst="rect">
+                      <a:avLst/>
+                    </a:prstGeom>
+                  </pic:spPr>
+                </pic:pic>
+              </a:graphicData>
+            </a:graphic>
+          </wp:inline>
+        </w:drawing>
+      </w:r>
+    </w:p>
     <w:sectPr>
       <w:pgSz w:w="11906" w:h="16838"/>
       <w:pgMar w:top="709" w:right="1440" w:bottom="1440" w:left="1440" w:header="708" w:footer="708" w:gutter="0"/>
@@ -678,6 +1680,127 @@
     </w:sectPr>
   </w:body>
 </w:document>
+</file>
+
+<file path=word/numbering.xml><?xml version="1.0" encoding="utf-8"?>
+<w:numbering xmlns:wpc="http://schemas.microsoft.com/office/word/2010/wordprocessingCanvas" xmlns:cx="http://schemas.microsoft.com/office/drawing/2014/chartex" xmlns:cx1="http://schemas.microsoft.com/office/drawing/2015/9/8/chartex" xmlns:cx2="http://schemas.microsoft.com/office/drawing/2015/10/21/chartex" xmlns:cx3="http://schemas.microsoft.com/office/drawing/2016/5/9/chartex" xmlns:cx4="http://schemas.microsoft.com/office/drawing/2016/5/10/chartex" xmlns:cx5="http://schemas.microsoft.com/office/drawing/2016/5/11/chartex" xmlns:cx6="http://schemas.microsoft.com/office/drawing/2016/5/12/chartex" xmlns:cx7="http://schemas.microsoft.com/office/drawing/2016/5/13/chartex" xmlns:cx8="http://schemas.microsoft.com/office/drawing/2016/5/14/chartex" xmlns:mc="http://schemas.openxmlformats.org/markup-compatibility/2006" xmlns:aink="http://schemas.microsoft.com/office/drawing/2016/ink" xmlns:am3d="http://schemas.microsoft.com/office/drawing/2017/model3d" xmlns:o="urn:schemas-microsoft-com:office:office" xmlns:oel="http://schemas.microsoft.com/office/2019/extlst" xmlns:r="http://schemas.openxmlformats.org/officeDocument/2006/relationships" xmlns:m="http://schemas.openxmlformats.org/officeDocument/2006/math" xmlns:v="urn:schemas-microsoft-com:vml" xmlns:wp14="http://schemas.microsoft.com/office/word/2010/wordprocessingDrawing" xmlns:wp="http://schemas.openxmlformats.org/drawingml/2006/wordprocessingDrawing" xmlns:w10="urn:schemas-microsoft-com:office:word" xmlns:w="http://schemas.openxmlformats.org/wordprocessingml/2006/main" xmlns:w14="http://schemas.microsoft.com/office/word/2010/wordml" xmlns:w15="http://schemas.microsoft.com/office/word/2012/wordml" xmlns:w16cex="http://schemas.microsoft.com/office/word/2018/wordml/cex" xmlns:w16cid="http://schemas.microsoft.com/office/word/2016/wordml/cid" xmlns:w16="http://schemas.microsoft.com/office/word/2018/wordml" xmlns:w16du="http://schemas.microsoft.com/office/word/2023/wordml/word16du" xmlns:w16sdtdh="http://schemas.microsoft.com/office/word/2020/wordml/sdtdatahash" xmlns:w16se="http://schemas.microsoft.com/office/word/2015/wordml/symex" xmlns:wpg="http://schemas.microsoft.com/office/word/2010/wordprocessingGroup" xmlns:wpi="http://schemas.microsoft.com/office/word/2010/wordprocessingInk" xmlns:wne="http://schemas.microsoft.com/office/word/2006/wordml" xmlns:wps="http://schemas.microsoft.com/office/word/2010/wordprocessingShape" mc:Ignorable="w14 w15 w16se w16cid w16 w16cex w16sdtdh w16du wp14">
+  <w:abstractNum w:abstractNumId="0" w15:restartNumberingAfterBreak="0">
+    <w:nsid w:val="1B357B03"/>
+    <w:multiLevelType w:val="hybridMultilevel"/>
+    <w:tmpl w:val="A6E4EC5E"/>
+    <w:lvl w:ilvl="0" w:tplc="08090001">
+      <w:start w:val="1"/>
+      <w:numFmt w:val="bullet"/>
+      <w:lvlText w:val=""/>
+      <w:lvlJc w:val="left"/>
+      <w:pPr>
+        <w:ind w:left="720" w:hanging="360"/>
+      </w:pPr>
+      <w:rPr>
+        <w:rFonts w:ascii="Symbol" w:hAnsi="Symbol" w:hint="default"/>
+      </w:rPr>
+    </w:lvl>
+    <w:lvl w:ilvl="1" w:tplc="08090003">
+      <w:start w:val="1"/>
+      <w:numFmt w:val="bullet"/>
+      <w:lvlText w:val="o"/>
+      <w:lvlJc w:val="left"/>
+      <w:pPr>
+        <w:ind w:left="1440" w:hanging="360"/>
+      </w:pPr>
+      <w:rPr>
+        <w:rFonts w:ascii="Courier New" w:hAnsi="Courier New" w:cs="Courier New" w:hint="default"/>
+      </w:rPr>
+    </w:lvl>
+    <w:lvl w:ilvl="2" w:tplc="08090005" w:tentative="1">
+      <w:start w:val="1"/>
+      <w:numFmt w:val="bullet"/>
+      <w:lvlText w:val=""/>
+      <w:lvlJc w:val="left"/>
+      <w:pPr>
+        <w:ind w:left="2160" w:hanging="360"/>
+      </w:pPr>
+      <w:rPr>
+        <w:rFonts w:ascii="Wingdings" w:hAnsi="Wingdings" w:hint="default"/>
+      </w:rPr>
+    </w:lvl>
+    <w:lvl w:ilvl="3" w:tplc="08090001" w:tentative="1">
+      <w:start w:val="1"/>
+      <w:numFmt w:val="bullet"/>
+      <w:lvlText w:val=""/>
+      <w:lvlJc w:val="left"/>
+      <w:pPr>
+        <w:ind w:left="2880" w:hanging="360"/>
+      </w:pPr>
+      <w:rPr>
+        <w:rFonts w:ascii="Symbol" w:hAnsi="Symbol" w:hint="default"/>
+      </w:rPr>
+    </w:lvl>
+    <w:lvl w:ilvl="4" w:tplc="08090003" w:tentative="1">
+      <w:start w:val="1"/>
+      <w:numFmt w:val="bullet"/>
+      <w:lvlText w:val="o"/>
+      <w:lvlJc w:val="left"/>
+      <w:pPr>
+        <w:ind w:left="3600" w:hanging="360"/>
+      </w:pPr>
+      <w:rPr>
+        <w:rFonts w:ascii="Courier New" w:hAnsi="Courier New" w:cs="Courier New" w:hint="default"/>
+      </w:rPr>
+    </w:lvl>
+    <w:lvl w:ilvl="5" w:tplc="08090005" w:tentative="1">
+      <w:start w:val="1"/>
+      <w:numFmt w:val="bullet"/>
+      <w:lvlText w:val=""/>
+      <w:lvlJc w:val="left"/>
+      <w:pPr>
+        <w:ind w:left="4320" w:hanging="360"/>
+      </w:pPr>
+      <w:rPr>
+        <w:rFonts w:ascii="Wingdings" w:hAnsi="Wingdings" w:hint="default"/>
+      </w:rPr>
+    </w:lvl>
+    <w:lvl w:ilvl="6" w:tplc="08090001" w:tentative="1">
+      <w:start w:val="1"/>
+      <w:numFmt w:val="bullet"/>
+      <w:lvlText w:val=""/>
+      <w:lvlJc w:val="left"/>
+      <w:pPr>
+        <w:ind w:left="5040" w:hanging="360"/>
+      </w:pPr>
+      <w:rPr>
+        <w:rFonts w:ascii="Symbol" w:hAnsi="Symbol" w:hint="default"/>
+      </w:rPr>
+    </w:lvl>
+    <w:lvl w:ilvl="7" w:tplc="08090003" w:tentative="1">
+      <w:start w:val="1"/>
+      <w:numFmt w:val="bullet"/>
+      <w:lvlText w:val="o"/>
+      <w:lvlJc w:val="left"/>
+      <w:pPr>
+        <w:ind w:left="5760" w:hanging="360"/>
+      </w:pPr>
+      <w:rPr>
+        <w:rFonts w:ascii="Courier New" w:hAnsi="Courier New" w:cs="Courier New" w:hint="default"/>
+      </w:rPr>
+    </w:lvl>
+    <w:lvl w:ilvl="8" w:tplc="08090005" w:tentative="1">
+      <w:start w:val="1"/>
+      <w:numFmt w:val="bullet"/>
+      <w:lvlText w:val=""/>
+      <w:lvlJc w:val="left"/>
+      <w:pPr>
+        <w:ind w:left="6480" w:hanging="360"/>
+      </w:pPr>
+      <w:rPr>
+        <w:rFonts w:ascii="Wingdings" w:hAnsi="Wingdings" w:hint="default"/>
+      </w:rPr>
+    </w:lvl>
+  </w:abstractNum>
+  <w:num w:numId="1" w16cid:durableId="1754351607">
+    <w:abstractNumId w:val="0"/>
+  </w:num>
+</w:numbering>
 </file>
 
 <file path=word/styles.xml><?xml version="1.0" encoding="utf-8"?>
@@ -1292,7 +2415,6 @@
   <w:style w:type="character" w:default="1" w:styleId="DefaultParagraphFont">
     <w:name w:val="Default Paragraph Font"/>
     <w:uiPriority w:val="1"/>
-    <w:semiHidden/>
     <w:unhideWhenUsed/>
   </w:style>
   <w:style w:type="table" w:default="1" w:styleId="TableNormal">
@@ -1722,6 +2844,27 @@
         <w:insideV w:val="single" w:sz="4" w:space="0" w:color="auto"/>
       </w:tblBorders>
     </w:tblPr>
+  </w:style>
+  <w:style w:type="paragraph" w:styleId="ListParagraph">
+    <w:name w:val="List Paragraph"/>
+    <w:basedOn w:val="Normal"/>
+    <w:uiPriority w:val="34"/>
+    <w:qFormat/>
+    <w:rsid w:val="005D088A"/>
+    <w:pPr>
+      <w:ind w:left="720"/>
+      <w:contextualSpacing/>
+    </w:pPr>
+  </w:style>
+  <w:style w:type="character" w:styleId="PlaceholderText">
+    <w:name w:val="Placeholder Text"/>
+    <w:basedOn w:val="DefaultParagraphFont"/>
+    <w:uiPriority w:val="99"/>
+    <w:semiHidden/>
+    <w:rsid w:val="006B588E"/>
+    <w:rPr>
+      <w:color w:val="666666"/>
+    </w:rPr>
   </w:style>
 </w:styles>
 </file>

</xml_diff>